<commit_message>
ajout liens + captures
</commit_message>
<xml_diff>
--- a/AZUR_Service.docx
+++ b/AZUR_Service.docx
@@ -271,7 +271,13 @@
         </w:tabs>
       </w:pPr>
       <w:r>
-        <w:t>Vous pouvez trouver le code source, les fichiers de configuration, les scripts, et d'autres artefacts du projet dans notre référentiel GitHub [lien vers le référentiel GitHub]. Vous y trouverez également des captures d'écran et des liens actifs pour démontrer que notre solution fonctionne correctement.</w:t>
+        <w:t xml:space="preserve">Vous pouvez trouver le code source, les fichiers de configuration, les scripts, et d'autres artefacts du projet dans </w:t>
+      </w:r>
+      <w:r>
+        <w:t>le</w:t>
+      </w:r>
+      <w:r>
+        <w:t xml:space="preserve"> référentiel GitHub. Vous y trouverez également des captures d'écran et des liens actifs pour démontrer que notre solution fonctionne correctement.</w:t>
       </w:r>
     </w:p>
     <w:p>
@@ -290,28 +296,96 @@
       <w:r>
         <w:t xml:space="preserve">Ce projet démontre comment Azure </w:t>
       </w:r>
-      <w:proofErr w:type="spellStart"/>
-      <w:r>
-        <w:t>peut</w:t>
-      </w:r>
-      <w:r>
-        <w:t>-</w:t>
-      </w:r>
-      <w:r>
-        <w:t>être</w:t>
-      </w:r>
-      <w:proofErr w:type="spellEnd"/>
-      <w:r>
-        <w:t xml:space="preserve"> </w:t>
-      </w:r>
-      <w:proofErr w:type="gramStart"/>
-      <w:r>
-        <w:t>utilisé</w:t>
-      </w:r>
-      <w:proofErr w:type="gramEnd"/>
-      <w:r>
-        <w:t xml:space="preserve"> pour résoudre un problème du monde réel en automatisant la gestion des utilisateurs bannis dans une application, en garantissant la résilience et la scalabilité de la solution.</w:t>
-      </w:r>
+      <w:r>
+        <w:t>peut être</w:t>
+      </w:r>
+      <w:r>
+        <w:t xml:space="preserve"> utilisé pour résoudre un problème du monde réel en automatisant la gestion des utilisateurs bannis dans une application, en garantissant la résilience et la scalabilité de la solution.</w:t>
+      </w:r>
+    </w:p>
+    <w:p>
+      <w:pPr>
+        <w:tabs>
+          <w:tab w:val="left" w:pos="1461"/>
+        </w:tabs>
+      </w:pPr>
+    </w:p>
+    <w:p>
+      <w:pPr>
+        <w:tabs>
+          <w:tab w:val="left" w:pos="1461"/>
+        </w:tabs>
+      </w:pPr>
+    </w:p>
+    <w:p>
+      <w:pPr>
+        <w:tabs>
+          <w:tab w:val="left" w:pos="1461"/>
+        </w:tabs>
+      </w:pPr>
+    </w:p>
+    <w:p>
+      <w:pPr>
+        <w:tabs>
+          <w:tab w:val="left" w:pos="1461"/>
+        </w:tabs>
+      </w:pPr>
+    </w:p>
+    <w:p>
+      <w:pPr>
+        <w:tabs>
+          <w:tab w:val="left" w:pos="1461"/>
+        </w:tabs>
+      </w:pPr>
+    </w:p>
+    <w:p>
+      <w:pPr>
+        <w:tabs>
+          <w:tab w:val="left" w:pos="1461"/>
+        </w:tabs>
+      </w:pPr>
+    </w:p>
+    <w:p>
+      <w:pPr>
+        <w:tabs>
+          <w:tab w:val="left" w:pos="1461"/>
+        </w:tabs>
+      </w:pPr>
+    </w:p>
+    <w:p>
+      <w:pPr>
+        <w:tabs>
+          <w:tab w:val="left" w:pos="1461"/>
+        </w:tabs>
+      </w:pPr>
+    </w:p>
+    <w:p>
+      <w:pPr>
+        <w:tabs>
+          <w:tab w:val="left" w:pos="1461"/>
+        </w:tabs>
+      </w:pPr>
+    </w:p>
+    <w:p>
+      <w:pPr>
+        <w:tabs>
+          <w:tab w:val="left" w:pos="1461"/>
+        </w:tabs>
+      </w:pPr>
+    </w:p>
+    <w:p>
+      <w:pPr>
+        <w:tabs>
+          <w:tab w:val="left" w:pos="1461"/>
+        </w:tabs>
+      </w:pPr>
+    </w:p>
+    <w:p>
+      <w:pPr>
+        <w:tabs>
+          <w:tab w:val="left" w:pos="1461"/>
+        </w:tabs>
+      </w:pPr>
     </w:p>
     <w:p>
       <w:pPr>
@@ -330,6 +404,7 @@
         <w:rPr>
           <w:noProof/>
         </w:rPr>
+        <w:lastRenderedPageBreak/>
         <w:drawing>
           <wp:inline distT="0" distB="0" distL="0" distR="0" wp14:anchorId="6354780E" wp14:editId="3A8E9770">
             <wp:extent cx="5173980" cy="4663540"/>
@@ -346,7 +421,7 @@
                     <pic:cNvPicPr/>
                   </pic:nvPicPr>
                   <pic:blipFill>
-                    <a:blip r:embed="rId4"/>
+                    <a:blip r:embed="rId5"/>
                     <a:stretch>
                       <a:fillRect/>
                     </a:stretch>
@@ -367,6 +442,135 @@
         </w:drawing>
       </w:r>
     </w:p>
+    <w:p/>
+    <w:p>
+      <w:pPr>
+        <w:pStyle w:val="Paragraphedeliste"/>
+        <w:numPr>
+          <w:ilvl w:val="0"/>
+          <w:numId w:val="1"/>
+        </w:numPr>
+      </w:pPr>
+      <w:r>
+        <w:t>Requête du client pour se connecter.</w:t>
+      </w:r>
+    </w:p>
+    <w:p>
+      <w:pPr>
+        <w:pStyle w:val="Paragraphedeliste"/>
+        <w:numPr>
+          <w:ilvl w:val="0"/>
+          <w:numId w:val="1"/>
+        </w:numPr>
+      </w:pPr>
+      <w:r>
+        <w:t xml:space="preserve">Requête sur la </w:t>
+      </w:r>
+      <w:proofErr w:type="spellStart"/>
+      <w:r>
+        <w:t>bdd</w:t>
+      </w:r>
+      <w:proofErr w:type="spellEnd"/>
+      <w:r>
+        <w:t xml:space="preserve"> pour récupérer le statut du client</w:t>
+      </w:r>
+    </w:p>
+    <w:p>
+      <w:pPr>
+        <w:pStyle w:val="Paragraphedeliste"/>
+        <w:numPr>
+          <w:ilvl w:val="0"/>
+          <w:numId w:val="1"/>
+        </w:numPr>
+      </w:pPr>
+      <w:r>
+        <w:t>Envoie du statut de l’utilisateur</w:t>
+      </w:r>
+    </w:p>
+    <w:p>
+      <w:pPr>
+        <w:pStyle w:val="Paragraphedeliste"/>
+        <w:numPr>
+          <w:ilvl w:val="0"/>
+          <w:numId w:val="1"/>
+        </w:numPr>
+      </w:pPr>
+      <w:r>
+        <w:t>Réponse et connexion du client selon son statut</w:t>
+      </w:r>
+    </w:p>
+    <w:p>
+      <w:pPr>
+        <w:pStyle w:val="Paragraphedeliste"/>
+        <w:numPr>
+          <w:ilvl w:val="0"/>
+          <w:numId w:val="1"/>
+        </w:numPr>
+      </w:pPr>
+      <w:r>
+        <w:t>Requête de l’admin pour ajouter ou éditer le statut d’un client</w:t>
+      </w:r>
+    </w:p>
+    <w:p>
+      <w:pPr>
+        <w:pStyle w:val="Paragraphedeliste"/>
+        <w:numPr>
+          <w:ilvl w:val="0"/>
+          <w:numId w:val="1"/>
+        </w:numPr>
+      </w:pPr>
+      <w:r>
+        <w:t xml:space="preserve">Requêtes de la azur </w:t>
+      </w:r>
+      <w:proofErr w:type="spellStart"/>
+      <w:r>
+        <w:t>function</w:t>
+      </w:r>
+      <w:proofErr w:type="spellEnd"/>
+      <w:r>
+        <w:t xml:space="preserve"> sur la </w:t>
+      </w:r>
+      <w:proofErr w:type="spellStart"/>
+      <w:r>
+        <w:t>bdd</w:t>
+      </w:r>
+      <w:proofErr w:type="spellEnd"/>
+      <w:r>
+        <w:t xml:space="preserve"> pour récupérer ou non le client et modification/ajout de celui-ci</w:t>
+      </w:r>
+    </w:p>
+    <w:p>
+      <w:pPr>
+        <w:pStyle w:val="Paragraphedeliste"/>
+        <w:numPr>
+          <w:ilvl w:val="0"/>
+          <w:numId w:val="1"/>
+        </w:numPr>
+      </w:pPr>
+      <w:r>
+        <w:t xml:space="preserve">Réponse de la </w:t>
+      </w:r>
+      <w:proofErr w:type="spellStart"/>
+      <w:r>
+        <w:t>bdd</w:t>
+      </w:r>
+      <w:proofErr w:type="spellEnd"/>
+      <w:r>
+        <w:t xml:space="preserve"> (envoie ou non de l’user selon s’il existe)</w:t>
+      </w:r>
+    </w:p>
+    <w:p>
+      <w:pPr>
+        <w:pStyle w:val="Paragraphedeliste"/>
+        <w:numPr>
+          <w:ilvl w:val="0"/>
+          <w:numId w:val="1"/>
+        </w:numPr>
+      </w:pPr>
+      <w:r>
+        <w:t>Réponse à l’admin sur l’état du statut mise à jour ou du client ajouté</w:t>
+      </w:r>
+    </w:p>
     <w:sectPr>
       <w:pgSz w:w="11906" w:h="16838"/>
       <w:pgMar w:top="1417" w:right="1417" w:bottom="1417" w:left="1417" w:header="708" w:footer="708" w:gutter="0"/>
@@ -375,6 +579,103 @@
     </w:sectPr>
   </w:body>
 </w:document>
+</file>
+
+<file path=word/numbering.xml><?xml version="1.0" encoding="utf-8"?>
+<w:numbering xmlns:wpc="http://schemas.microsoft.com/office/word/2010/wordprocessingCanvas" xmlns:cx="http://schemas.microsoft.com/office/drawing/2014/chartex" xmlns:cx1="http://schemas.microsoft.com/office/drawing/2015/9/8/chartex" xmlns:cx2="http://schemas.microsoft.com/office/drawing/2015/10/21/chartex" xmlns:cx3="http://schemas.microsoft.com/office/drawing/2016/5/9/chartex" xmlns:cx4="http://schemas.microsoft.com/office/drawing/2016/5/10/chartex" xmlns:cx5="http://schemas.microsoft.com/office/drawing/2016/5/11/chartex" xmlns:cx6="http://schemas.microsoft.com/office/drawing/2016/5/12/chartex" xmlns:cx7="http://schemas.microsoft.com/office/drawing/2016/5/13/chartex" xmlns:cx8="http://schemas.microsoft.com/office/drawing/2016/5/14/chartex" xmlns:mc="http://schemas.openxmlformats.org/markup-compatibility/2006" xmlns:aink="http://schemas.microsoft.com/office/drawing/2016/ink" xmlns:am3d="http://schemas.microsoft.com/office/drawing/2017/model3d" xmlns:o="urn:schemas-microsoft-com:office:office" xmlns:oel="http://schemas.microsoft.com/office/2019/extlst" xmlns:r="http://schemas.openxmlformats.org/officeDocument/2006/relationships" xmlns:m="http://schemas.openxmlformats.org/officeDocument/2006/math" xmlns:v="urn:schemas-microsoft-com:vml" xmlns:wp14="http://schemas.microsoft.com/office/word/2010/wordprocessingDrawing" xmlns:wp="http://schemas.openxmlformats.org/drawingml/2006/wordprocessingDrawing" xmlns:w10="urn:schemas-microsoft-com:office:word" xmlns:w="http://schemas.openxmlformats.org/wordprocessingml/2006/main" xmlns:w14="http://schemas.microsoft.com/office/word/2010/wordml" xmlns:w15="http://schemas.microsoft.com/office/word/2012/wordml" xmlns:w16cex="http://schemas.microsoft.com/office/word/2018/wordml/cex" xmlns:w16cid="http://schemas.microsoft.com/office/word/2016/wordml/cid" xmlns:w16="http://schemas.microsoft.com/office/word/2018/wordml" xmlns:w16sdtdh="http://schemas.microsoft.com/office/word/2020/wordml/sdtdatahash" xmlns:w16se="http://schemas.microsoft.com/office/word/2015/wordml/symex" xmlns:wpg="http://schemas.microsoft.com/office/word/2010/wordprocessingGroup" xmlns:wpi="http://schemas.microsoft.com/office/word/2010/wordprocessingInk" xmlns:wne="http://schemas.microsoft.com/office/word/2006/wordml" xmlns:wps="http://schemas.microsoft.com/office/word/2010/wordprocessingShape" mc:Ignorable="w14 w15 w16se w16cid w16 w16cex w16sdtdh wp14">
+  <w:abstractNum w:abstractNumId="0" w15:restartNumberingAfterBreak="0">
+    <w:nsid w:val="5A302265"/>
+    <w:multiLevelType w:val="hybridMultilevel"/>
+    <w:tmpl w:val="7F38070E"/>
+    <w:lvl w:ilvl="0" w:tplc="040C0011">
+      <w:start w:val="1"/>
+      <w:numFmt w:val="decimal"/>
+      <w:lvlText w:val="%1)"/>
+      <w:lvlJc w:val="left"/>
+      <w:pPr>
+        <w:ind w:left="720" w:hanging="360"/>
+      </w:pPr>
+      <w:rPr>
+        <w:rFonts w:hint="default"/>
+      </w:rPr>
+    </w:lvl>
+    <w:lvl w:ilvl="1" w:tplc="040C0019" w:tentative="1">
+      <w:start w:val="1"/>
+      <w:numFmt w:val="lowerLetter"/>
+      <w:lvlText w:val="%2."/>
+      <w:lvlJc w:val="left"/>
+      <w:pPr>
+        <w:ind w:left="1440" w:hanging="360"/>
+      </w:pPr>
+    </w:lvl>
+    <w:lvl w:ilvl="2" w:tplc="040C001B" w:tentative="1">
+      <w:start w:val="1"/>
+      <w:numFmt w:val="lowerRoman"/>
+      <w:lvlText w:val="%3."/>
+      <w:lvlJc w:val="right"/>
+      <w:pPr>
+        <w:ind w:left="2160" w:hanging="180"/>
+      </w:pPr>
+    </w:lvl>
+    <w:lvl w:ilvl="3" w:tplc="040C000F" w:tentative="1">
+      <w:start w:val="1"/>
+      <w:numFmt w:val="decimal"/>
+      <w:lvlText w:val="%4."/>
+      <w:lvlJc w:val="left"/>
+      <w:pPr>
+        <w:ind w:left="2880" w:hanging="360"/>
+      </w:pPr>
+    </w:lvl>
+    <w:lvl w:ilvl="4" w:tplc="040C0019" w:tentative="1">
+      <w:start w:val="1"/>
+      <w:numFmt w:val="lowerLetter"/>
+      <w:lvlText w:val="%5."/>
+      <w:lvlJc w:val="left"/>
+      <w:pPr>
+        <w:ind w:left="3600" w:hanging="360"/>
+      </w:pPr>
+    </w:lvl>
+    <w:lvl w:ilvl="5" w:tplc="040C001B" w:tentative="1">
+      <w:start w:val="1"/>
+      <w:numFmt w:val="lowerRoman"/>
+      <w:lvlText w:val="%6."/>
+      <w:lvlJc w:val="right"/>
+      <w:pPr>
+        <w:ind w:left="4320" w:hanging="180"/>
+      </w:pPr>
+    </w:lvl>
+    <w:lvl w:ilvl="6" w:tplc="040C000F" w:tentative="1">
+      <w:start w:val="1"/>
+      <w:numFmt w:val="decimal"/>
+      <w:lvlText w:val="%7."/>
+      <w:lvlJc w:val="left"/>
+      <w:pPr>
+        <w:ind w:left="5040" w:hanging="360"/>
+      </w:pPr>
+    </w:lvl>
+    <w:lvl w:ilvl="7" w:tplc="040C0019" w:tentative="1">
+      <w:start w:val="1"/>
+      <w:numFmt w:val="lowerLetter"/>
+      <w:lvlText w:val="%8."/>
+      <w:lvlJc w:val="left"/>
+      <w:pPr>
+        <w:ind w:left="5760" w:hanging="360"/>
+      </w:pPr>
+    </w:lvl>
+    <w:lvl w:ilvl="8" w:tplc="040C001B" w:tentative="1">
+      <w:start w:val="1"/>
+      <w:numFmt w:val="lowerRoman"/>
+      <w:lvlText w:val="%9."/>
+      <w:lvlJc w:val="right"/>
+      <w:pPr>
+        <w:ind w:left="6480" w:hanging="180"/>
+      </w:pPr>
+    </w:lvl>
+  </w:abstractNum>
+  <w:num w:numId="1" w16cid:durableId="878394236">
+    <w:abstractNumId w:val="0"/>
+  </w:num>
+</w:numbering>
 </file>
 
 <file path=word/styles.xml><?xml version="1.0" encoding="utf-8"?>
@@ -876,6 +1177,17 @@
       <w:szCs w:val="26"/>
     </w:rPr>
   </w:style>
+  <w:style w:type="paragraph" w:styleId="Paragraphedeliste">
+    <w:name w:val="List Paragraph"/>
+    <w:basedOn w:val="Normal"/>
+    <w:uiPriority w:val="34"/>
+    <w:qFormat/>
+    <w:rsid w:val="001D0538"/>
+    <w:pPr>
+      <w:ind w:left="720"/>
+      <w:contextualSpacing/>
+    </w:pPr>
+  </w:style>
 </w:styles>
 </file>
 

</xml_diff>